<commit_message>
made quiz1 question for cse 208 section 2
</commit_message>
<xml_diff>
--- a/SPRING 20/CSE 306/Section 1/quiz1_sec1.docx
+++ b/SPRING 20/CSE 306/Section 1/quiz1_sec1.docx
@@ -1,6 +1,6 @@
 
 <file path=word/document.xml><?xml version="1.0" encoding="utf-8"?>
-<w:document xmlns:wpc="http://schemas.microsoft.com/office/word/2010/wordprocessingCanvas" xmlns:cx="http://schemas.microsoft.com/office/drawing/2014/chartex" xmlns:cx1="http://schemas.microsoft.com/office/drawing/2015/9/8/chartex" xmlns:cx2="http://schemas.microsoft.com/office/drawing/2015/10/21/chartex" xmlns:cx3="http://schemas.microsoft.com/office/drawing/2016/5/9/chartex" xmlns:cx4="http://schemas.microsoft.com/office/drawing/2016/5/10/chartex" xmlns:cx5="http://schemas.microsoft.com/office/drawing/2016/5/11/chartex" xmlns:cx6="http://schemas.microsoft.com/office/drawing/2016/5/12/chartex" xmlns:cx7="http://schemas.microsoft.com/office/drawing/2016/5/13/chartex" xmlns:cx8="http://schemas.microsoft.com/office/drawing/2016/5/14/chartex" xmlns:mc="http://schemas.openxmlformats.org/markup-compatibility/2006" xmlns:aink="http://schemas.microsoft.com/office/drawing/2016/ink" xmlns:am3d="http://schemas.microsoft.com/office/drawing/2017/model3d" xmlns:o="urn:schemas-microsoft-com:office:office" xmlns:r="http://schemas.openxmlformats.org/officeDocument/2006/relationships" xmlns:m="http://schemas.openxmlformats.org/officeDocument/2006/math" xmlns:v="urn:schemas-microsoft-com:vml" xmlns:wp14="http://schemas.microsoft.com/office/word/2010/wordprocessingDrawing" xmlns:wp="http://schemas.openxmlformats.org/drawingml/2006/wordprocessingDrawing" xmlns:w10="urn:schemas-microsoft-com:office:word" xmlns:w="http://schemas.openxmlformats.org/wordprocessingml/2006/main" xmlns:w14="http://schemas.microsoft.com/office/word/2010/wordml" xmlns:w15="http://schemas.microsoft.com/office/word/2012/wordml" xmlns:w16cid="http://schemas.microsoft.com/office/word/2016/wordml/cid" xmlns:w16se="http://schemas.microsoft.com/office/word/2015/wordml/symex" xmlns:wpg="http://schemas.microsoft.com/office/word/2010/wordprocessingGroup" xmlns:wpi="http://schemas.microsoft.com/office/word/2010/wordprocessingInk" xmlns:wne="http://schemas.microsoft.com/office/word/2006/wordml" xmlns:wps="http://schemas.microsoft.com/office/word/2010/wordprocessingShape" mc:Ignorable="w14 w15 w16se w16cid wp14">
+<w:document xmlns:wpc="http://schemas.microsoft.com/office/word/2010/wordprocessingCanvas" xmlns:mc="http://schemas.openxmlformats.org/markup-compatibility/2006" xmlns:o="urn:schemas-microsoft-com:office:office" xmlns:r="http://schemas.openxmlformats.org/officeDocument/2006/relationships" xmlns:m="http://schemas.openxmlformats.org/officeDocument/2006/math" xmlns:v="urn:schemas-microsoft-com:vml" xmlns:wp14="http://schemas.microsoft.com/office/word/2010/wordprocessingDrawing" xmlns:wp="http://schemas.openxmlformats.org/drawingml/2006/wordprocessingDrawing" xmlns:w10="urn:schemas-microsoft-com:office:word" xmlns:w="http://schemas.openxmlformats.org/wordprocessingml/2006/main" xmlns:w14="http://schemas.microsoft.com/office/word/2010/wordml" xmlns:w15="http://schemas.microsoft.com/office/word/2012/wordml" xmlns:wpg="http://schemas.microsoft.com/office/word/2010/wordprocessingGroup" xmlns:wpi="http://schemas.microsoft.com/office/word/2010/wordprocessingInk" xmlns:wne="http://schemas.microsoft.com/office/word/2006/wordml" xmlns:wps="http://schemas.microsoft.com/office/word/2010/wordprocessingShape" mc:Ignorable="w14 w15 wp14">
   <w:body>
     <w:tbl>
       <w:tblPr>
@@ -66,13 +66,15 @@
                 <w:bCs/>
                 <w:sz w:val="30"/>
               </w:rPr>
-              <w:t xml:space="preserve">Data </w:t>
-            </w:r>
+              <w:t>Algorithms</w:t>
+            </w:r>
+            <w:bookmarkStart w:id="0" w:name="_GoBack"/>
+            <w:bookmarkEnd w:id="0"/>
             <w:r>
               <w:rPr>
                 <w:sz w:val="30"/>
               </w:rPr>
-              <w:t xml:space="preserve">Structure </w:t>
+              <w:t xml:space="preserve"> </w:t>
             </w:r>
             <w:r>
               <w:rPr>
@@ -241,8 +243,6 @@
                 <m:t>15</m:t>
               </m:r>
             </m:oMath>
-            <w:bookmarkStart w:id="0" w:name="_GoBack"/>
-            <w:bookmarkEnd w:id="0"/>
           </w:p>
         </w:tc>
         <w:tc>
@@ -265,13 +265,7 @@
                 <w:rPr>
                   <w:rFonts w:ascii="Cambria Math" w:hAnsi="Cambria Math"/>
                 </w:rPr>
-                <m:t>4</m:t>
-              </m:r>
-              <m:r>
-                <w:rPr>
-                  <w:rFonts w:ascii="Cambria Math" w:hAnsi="Cambria Math"/>
-                </w:rPr>
-                <m:t>0</m:t>
+                <m:t>40</m:t>
               </m:r>
             </m:oMath>
             <w:r>
@@ -1688,8 +1682,8 @@
 </file>
 
 <file path=word/numbering.xml><?xml version="1.0" encoding="utf-8"?>
-<w:numbering xmlns:wpc="http://schemas.microsoft.com/office/word/2010/wordprocessingCanvas" xmlns:cx="http://schemas.microsoft.com/office/drawing/2014/chartex" xmlns:cx1="http://schemas.microsoft.com/office/drawing/2015/9/8/chartex" xmlns:cx2="http://schemas.microsoft.com/office/drawing/2015/10/21/chartex" xmlns:cx3="http://schemas.microsoft.com/office/drawing/2016/5/9/chartex" xmlns:cx4="http://schemas.microsoft.com/office/drawing/2016/5/10/chartex" xmlns:cx5="http://schemas.microsoft.com/office/drawing/2016/5/11/chartex" xmlns:cx6="http://schemas.microsoft.com/office/drawing/2016/5/12/chartex" xmlns:cx7="http://schemas.microsoft.com/office/drawing/2016/5/13/chartex" xmlns:cx8="http://schemas.microsoft.com/office/drawing/2016/5/14/chartex" xmlns:mc="http://schemas.openxmlformats.org/markup-compatibility/2006" xmlns:aink="http://schemas.microsoft.com/office/drawing/2016/ink" xmlns:am3d="http://schemas.microsoft.com/office/drawing/2017/model3d" xmlns:o="urn:schemas-microsoft-com:office:office" xmlns:r="http://schemas.openxmlformats.org/officeDocument/2006/relationships" xmlns:m="http://schemas.openxmlformats.org/officeDocument/2006/math" xmlns:v="urn:schemas-microsoft-com:vml" xmlns:wp14="http://schemas.microsoft.com/office/word/2010/wordprocessingDrawing" xmlns:wp="http://schemas.openxmlformats.org/drawingml/2006/wordprocessingDrawing" xmlns:w10="urn:schemas-microsoft-com:office:word" xmlns:w="http://schemas.openxmlformats.org/wordprocessingml/2006/main" xmlns:w14="http://schemas.microsoft.com/office/word/2010/wordml" xmlns:w15="http://schemas.microsoft.com/office/word/2012/wordml" xmlns:w16cid="http://schemas.microsoft.com/office/word/2016/wordml/cid" xmlns:w16se="http://schemas.microsoft.com/office/word/2015/wordml/symex" xmlns:wpg="http://schemas.microsoft.com/office/word/2010/wordprocessingGroup" xmlns:wpi="http://schemas.microsoft.com/office/word/2010/wordprocessingInk" xmlns:wne="http://schemas.microsoft.com/office/word/2006/wordml" xmlns:wps="http://schemas.microsoft.com/office/word/2010/wordprocessingShape" mc:Ignorable="w14 w15 w16se w16cid wp14">
-  <w:abstractNum w:abstractNumId="0" w15:restartNumberingAfterBreak="0">
+<w:numbering xmlns:wpc="http://schemas.microsoft.com/office/word/2010/wordprocessingCanvas" xmlns:mc="http://schemas.openxmlformats.org/markup-compatibility/2006" xmlns:o="urn:schemas-microsoft-com:office:office" xmlns:r="http://schemas.openxmlformats.org/officeDocument/2006/relationships" xmlns:m="http://schemas.openxmlformats.org/officeDocument/2006/math" xmlns:v="urn:schemas-microsoft-com:vml" xmlns:wp14="http://schemas.microsoft.com/office/word/2010/wordprocessingDrawing" xmlns:wp="http://schemas.openxmlformats.org/drawingml/2006/wordprocessingDrawing" xmlns:w10="urn:schemas-microsoft-com:office:word" xmlns:w="http://schemas.openxmlformats.org/wordprocessingml/2006/main" xmlns:w14="http://schemas.microsoft.com/office/word/2010/wordml" xmlns:w15="http://schemas.microsoft.com/office/word/2012/wordml" xmlns:wpg="http://schemas.microsoft.com/office/word/2010/wordprocessingGroup" xmlns:wpi="http://schemas.microsoft.com/office/word/2010/wordprocessingInk" xmlns:wne="http://schemas.microsoft.com/office/word/2006/wordml" xmlns:wps="http://schemas.microsoft.com/office/word/2010/wordprocessingShape" mc:Ignorable="w14 w15 wp14">
+  <w:abstractNum w:abstractNumId="0">
     <w:nsid w:val="393C6120"/>
     <w:multiLevelType w:val="hybridMultilevel"/>
     <w:tmpl w:val="5CBE6BEA"/>
@@ -1802,7 +1796,7 @@
       </w:rPr>
     </w:lvl>
   </w:abstractNum>
-  <w:abstractNum w:abstractNumId="1" w15:restartNumberingAfterBreak="0">
+  <w:abstractNum w:abstractNumId="1">
     <w:nsid w:val="5EB76E85"/>
     <w:multiLevelType w:val="hybridMultilevel"/>
     <w:tmpl w:val="F18C0CC6"/>
@@ -1893,7 +1887,7 @@
       </w:pPr>
     </w:lvl>
   </w:abstractNum>
-  <w:abstractNum w:abstractNumId="2" w15:restartNumberingAfterBreak="0">
+  <w:abstractNum w:abstractNumId="2">
     <w:nsid w:val="60921166"/>
     <w:multiLevelType w:val="hybridMultilevel"/>
     <w:tmpl w:val="5B228710"/>
@@ -2019,7 +2013,7 @@
 </file>
 
 <file path=word/styles.xml><?xml version="1.0" encoding="utf-8"?>
-<w:styles xmlns:mc="http://schemas.openxmlformats.org/markup-compatibility/2006" xmlns:r="http://schemas.openxmlformats.org/officeDocument/2006/relationships" xmlns:w="http://schemas.openxmlformats.org/wordprocessingml/2006/main" xmlns:w14="http://schemas.microsoft.com/office/word/2010/wordml" xmlns:w15="http://schemas.microsoft.com/office/word/2012/wordml" xmlns:w16cid="http://schemas.microsoft.com/office/word/2016/wordml/cid" xmlns:w16se="http://schemas.microsoft.com/office/word/2015/wordml/symex" mc:Ignorable="w14 w15 w16se w16cid">
+<w:styles xmlns:mc="http://schemas.openxmlformats.org/markup-compatibility/2006" xmlns:r="http://schemas.openxmlformats.org/officeDocument/2006/relationships" xmlns:w="http://schemas.openxmlformats.org/wordprocessingml/2006/main" xmlns:w14="http://schemas.microsoft.com/office/word/2010/wordml" xmlns:w15="http://schemas.microsoft.com/office/word/2012/wordml" mc:Ignorable="w14 w15">
   <w:docDefaults>
     <w:rPrDefault>
       <w:rPr>
@@ -2035,7 +2029,7 @@
       </w:pPr>
     </w:pPrDefault>
   </w:docDefaults>
-  <w:latentStyles w:defLockedState="0" w:defUIPriority="99" w:defSemiHidden="0" w:defUnhideWhenUsed="0" w:defQFormat="0" w:count="376">
+  <w:latentStyles w:defLockedState="0" w:defUIPriority="99" w:defSemiHidden="0" w:defUnhideWhenUsed="0" w:defQFormat="0" w:count="371">
     <w:lsdException w:name="Normal" w:uiPriority="0" w:qFormat="1"/>
     <w:lsdException w:name="heading 1" w:uiPriority="9" w:qFormat="1"/>
     <w:lsdException w:name="heading 2" w:semiHidden="1" w:uiPriority="9" w:unhideWhenUsed="1" w:qFormat="1"/>
@@ -2407,11 +2401,6 @@
     <w:lsdException w:name="List Table 5 Dark Accent 6" w:uiPriority="50"/>
     <w:lsdException w:name="List Table 6 Colorful Accent 6" w:uiPriority="51"/>
     <w:lsdException w:name="List Table 7 Colorful Accent 6" w:uiPriority="52"/>
-    <w:lsdException w:name="Mention" w:semiHidden="1" w:unhideWhenUsed="1"/>
-    <w:lsdException w:name="Smart Hyperlink" w:semiHidden="1" w:unhideWhenUsed="1"/>
-    <w:lsdException w:name="Hashtag" w:semiHidden="1" w:unhideWhenUsed="1"/>
-    <w:lsdException w:name="Unresolved Mention" w:semiHidden="1" w:unhideWhenUsed="1"/>
-    <w:lsdException w:name="Smart Link" w:semiHidden="1" w:unhideWhenUsed="1"/>
   </w:latentStyles>
   <w:style w:type="paragraph" w:default="1" w:styleId="Normal">
     <w:name w:val="Normal"/>
@@ -2460,6 +2449,7 @@
       <w:spacing w:after="0" w:line="240" w:lineRule="auto"/>
     </w:pPr>
     <w:tblPr>
+      <w:tblInd w:w="0" w:type="dxa"/>
       <w:tblBorders>
         <w:top w:val="single" w:sz="4" w:space="0" w:color="auto"/>
         <w:left w:val="single" w:sz="4" w:space="0" w:color="auto"/>
@@ -2468,6 +2458,12 @@
         <w:insideH w:val="single" w:sz="4" w:space="0" w:color="auto"/>
         <w:insideV w:val="single" w:sz="4" w:space="0" w:color="auto"/>
       </w:tblBorders>
+      <w:tblCellMar>
+        <w:top w:w="0" w:type="dxa"/>
+        <w:left w:w="108" w:type="dxa"/>
+        <w:bottom w:w="0" w:type="dxa"/>
+        <w:right w:w="108" w:type="dxa"/>
+      </w:tblCellMar>
     </w:tblPr>
   </w:style>
   <w:style w:type="paragraph" w:styleId="ListParagraph">
@@ -2500,6 +2496,7 @@
       <w:spacing w:after="0" w:line="240" w:lineRule="auto"/>
     </w:pPr>
     <w:tblPr>
+      <w:tblInd w:w="0" w:type="dxa"/>
       <w:tblBorders>
         <w:top w:val="single" w:sz="4" w:space="0" w:color="BFBFBF" w:themeColor="background1" w:themeShade="BF"/>
         <w:left w:val="single" w:sz="4" w:space="0" w:color="BFBFBF" w:themeColor="background1" w:themeShade="BF"/>
@@ -2508,6 +2505,12 @@
         <w:insideH w:val="single" w:sz="4" w:space="0" w:color="BFBFBF" w:themeColor="background1" w:themeShade="BF"/>
         <w:insideV w:val="single" w:sz="4" w:space="0" w:color="BFBFBF" w:themeColor="background1" w:themeShade="BF"/>
       </w:tblBorders>
+      <w:tblCellMar>
+        <w:top w:w="0" w:type="dxa"/>
+        <w:left w:w="108" w:type="dxa"/>
+        <w:bottom w:w="0" w:type="dxa"/>
+        <w:right w:w="108" w:type="dxa"/>
+      </w:tblCellMar>
     </w:tblPr>
   </w:style>
   <w:style w:type="paragraph" w:styleId="NormalWeb">
@@ -2841,7 +2844,7 @@
 </file>
 
 <file path=customXml/itemProps1.xml><?xml version="1.0" encoding="utf-8"?>
-<ds:datastoreItem xmlns:ds="http://schemas.openxmlformats.org/officeDocument/2006/customXml" ds:itemID="{B6F87380-0423-4B12-9031-001AFAF5BD82}">
+<ds:datastoreItem xmlns:ds="http://schemas.openxmlformats.org/officeDocument/2006/customXml" ds:itemID="{B1F43824-F14A-4611-932F-67A2B3E746BA}">
   <ds:schemaRefs>
     <ds:schemaRef ds:uri="http://schemas.openxmlformats.org/officeDocument/2006/bibliography"/>
   </ds:schemaRefs>

</xml_diff>